<commit_message>
Modifications to an error budget document
</commit_message>
<xml_diff>
--- a/docs/ErrorBudget_5Dec14 oc.docx
+++ b/docs/ErrorBudget_5Dec14 oc.docx
@@ -469,23 +469,7 @@
           <w:rFonts w:asciiTheme="majorHAnsi" w:hAnsiTheme="majorHAnsi"/>
           <w:i w:val="0"/>
         </w:rPr>
-        <w:t>Uncertainties arising from the assumptions used to formulate the algorithm</w:t>
-      </w:r>
-      <w:ins w:id="25" w:author="Odele Coddington" w:date="2014-12-09T11:59:00Z">
-        <w:r>
-          <w:rPr>
-            <w:rFonts w:asciiTheme="majorHAnsi" w:hAnsiTheme="majorHAnsi"/>
-            <w:i w:val="0"/>
-          </w:rPr>
-          <w:t>- the fourth source of uncertainty identified in Section 4.2.2-</w:t>
-        </w:r>
-      </w:ins>
-      <w:r>
-        <w:rPr>
-          <w:rFonts w:asciiTheme="majorHAnsi" w:hAnsiTheme="majorHAnsi"/>
-          <w:i w:val="0"/>
-        </w:rPr>
-        <w:t xml:space="preserve"> are more difficult to assess objectively and establish quantitatively. Future work</w:t>
+        <w:t>Uncertainties arising from the assumptions used to formulate the algorithm are more difficult to assess objectively and establish quantitatively. Future work</w:t>
       </w:r>
       <w:r>
         <w:rPr>
@@ -1228,14 +1212,6 @@
                   </m:ctrlPr>
                 </m:sSubPr>
                 <m:e>
-                  <w:ins w:id="26" w:author="Odele Coddington" w:date="2014-12-09T12:00:00Z">
-                    <m:r>
-                      <w:rPr>
-                        <w:rFonts w:ascii="Cambria Math" w:hAnsi="Cambria Math"/>
-                      </w:rPr>
-                      <m:t>(</m:t>
-                    </m:r>
-                  </w:ins>
                   <m:r>
                     <w:rPr>
                       <w:rFonts w:ascii="Cambria Math" w:hAnsi="Cambria Math"/>
@@ -1325,14 +1301,6 @@
                   </m:sSub>
                 </m:e>
               </m:d>
-              <w:ins w:id="27" w:author="Odele Coddington" w:date="2014-12-09T12:00:00Z">
-                <m:r>
-                  <w:rPr>
-                    <w:rFonts w:ascii="Cambria Math" w:hAnsi="Cambria Math"/>
-                  </w:rPr>
-                  <m:t>)</m:t>
-                </m:r>
-              </w:ins>
             </m:sub>
           </m:sSub>
           <m:d>
@@ -1545,8 +1513,6 @@
               </m:ctrlPr>
             </m:sSupPr>
             <m:e>
-              <w:bookmarkStart w:id="28" w:name="_GoBack"/>
-              <w:bookmarkEnd w:id="28"/>
               <m:d>
                 <m:dPr>
                   <m:begChr m:val="["/>
@@ -10163,14 +10129,33 @@
                 <w:szCs w:val="22"/>
               </w:rPr>
             </w:pPr>
-            <w:r>
-              <w:rPr>
-                <w:rFonts w:asciiTheme="majorHAnsi" w:hAnsiTheme="majorHAnsi"/>
-                <w:i w:val="0"/>
-                <w:sz w:val="22"/>
-                <w:szCs w:val="22"/>
-              </w:rPr>
-              <w:t xml:space="preserve">0.0151 </w:t>
+            <w:commentRangeStart w:id="25"/>
+            <w:r>
+              <w:rPr>
+                <w:rFonts w:asciiTheme="majorHAnsi" w:hAnsiTheme="majorHAnsi"/>
+                <w:i w:val="0"/>
+                <w:sz w:val="22"/>
+                <w:szCs w:val="22"/>
+              </w:rPr>
+              <w:t>0</w:t>
+            </w:r>
+            <w:commentRangeEnd w:id="25"/>
+            <w:r>
+              <w:rPr>
+                <w:rStyle w:val="CommentReference"/>
+                <w:rFonts w:ascii="Arial" w:hAnsi="Arial"/>
+                <w:i w:val="0"/>
+              </w:rPr>
+              <w:commentReference w:id="25"/>
+            </w:r>
+            <w:r>
+              <w:rPr>
+                <w:rFonts w:asciiTheme="majorHAnsi" w:hAnsiTheme="majorHAnsi"/>
+                <w:i w:val="0"/>
+                <w:sz w:val="22"/>
+                <w:szCs w:val="22"/>
+              </w:rPr>
+              <w:t xml:space="preserve">.0151 </w:t>
             </w:r>
             <w:r>
               <w:rPr>
@@ -10598,14 +10583,33 @@
                 <w:szCs w:val="22"/>
               </w:rPr>
             </w:pPr>
-            <w:r>
-              <w:rPr>
-                <w:rFonts w:asciiTheme="majorHAnsi" w:hAnsiTheme="majorHAnsi"/>
-                <w:i w:val="0"/>
-                <w:sz w:val="22"/>
-                <w:szCs w:val="22"/>
-              </w:rPr>
-              <w:t xml:space="preserve">10647 </w:t>
+            <w:commentRangeStart w:id="26"/>
+            <w:r>
+              <w:rPr>
+                <w:rFonts w:asciiTheme="majorHAnsi" w:hAnsiTheme="majorHAnsi"/>
+                <w:i w:val="0"/>
+                <w:sz w:val="22"/>
+                <w:szCs w:val="22"/>
+              </w:rPr>
+              <w:t>1</w:t>
+            </w:r>
+            <w:commentRangeEnd w:id="26"/>
+            <w:r>
+              <w:rPr>
+                <w:rStyle w:val="CommentReference"/>
+                <w:rFonts w:ascii="Arial" w:hAnsi="Arial"/>
+                <w:i w:val="0"/>
+              </w:rPr>
+              <w:commentReference w:id="26"/>
+            </w:r>
+            <w:r>
+              <w:rPr>
+                <w:rFonts w:asciiTheme="majorHAnsi" w:hAnsiTheme="majorHAnsi"/>
+                <w:i w:val="0"/>
+                <w:sz w:val="22"/>
+                <w:szCs w:val="22"/>
+              </w:rPr>
+              <w:t xml:space="preserve">0647 </w:t>
             </w:r>
             <w:r>
               <w:rPr>
@@ -10933,6 +10937,7 @@
               </w:rPr>
               <w:t xml:space="preserve"> (0.005 </w:t>
             </w:r>
+            <w:commentRangeStart w:id="27"/>
             <w:r>
               <w:rPr>
                 <w:rFonts w:asciiTheme="majorHAnsi" w:hAnsiTheme="majorHAnsi"/>
@@ -10941,6 +10946,15 @@
                 <w:szCs w:val="22"/>
               </w:rPr>
               <w:sym w:font="Symbol" w:char="F0B8"/>
+            </w:r>
+            <w:commentRangeEnd w:id="27"/>
+            <w:r>
+              <w:rPr>
+                <w:rStyle w:val="CommentReference"/>
+                <w:rFonts w:ascii="Arial" w:hAnsi="Arial"/>
+                <w:i w:val="0"/>
+              </w:rPr>
+              <w:commentReference w:id="27"/>
             </w:r>
             <w:r>
               <w:rPr>
@@ -11006,7 +11020,35 @@
                 <w:sz w:val="22"/>
                 <w:szCs w:val="22"/>
               </w:rPr>
-              <w:t xml:space="preserve"> 1.56</w:t>
+              <w:t xml:space="preserve"> </w:t>
+            </w:r>
+            <w:commentRangeStart w:id="28"/>
+            <w:r>
+              <w:rPr>
+                <w:rFonts w:asciiTheme="majorHAnsi" w:hAnsiTheme="majorHAnsi"/>
+                <w:i w:val="0"/>
+                <w:sz w:val="22"/>
+                <w:szCs w:val="22"/>
+              </w:rPr>
+              <w:t>1.</w:t>
+            </w:r>
+            <w:commentRangeEnd w:id="28"/>
+            <w:r>
+              <w:rPr>
+                <w:rStyle w:val="CommentReference"/>
+                <w:rFonts w:ascii="Arial" w:hAnsi="Arial"/>
+                <w:i w:val="0"/>
+              </w:rPr>
+              <w:commentReference w:id="28"/>
+            </w:r>
+            <w:r>
+              <w:rPr>
+                <w:rFonts w:asciiTheme="majorHAnsi" w:hAnsiTheme="majorHAnsi"/>
+                <w:i w:val="0"/>
+                <w:sz w:val="22"/>
+                <w:szCs w:val="22"/>
+              </w:rPr>
+              <w:t>56</w:t>
             </w:r>
           </w:p>
         </w:tc>
@@ -11295,6 +11337,8 @@
         </w:rPr>
         <w:br w:type="page"/>
       </w:r>
+      <w:bookmarkStart w:id="29" w:name="_GoBack"/>
+      <w:bookmarkEnd w:id="29"/>
     </w:p>
     <w:p>
       <w:pPr>
@@ -17147,6 +17191,107 @@
       <w:pPr>
         <w:pStyle w:val="CommentText"/>
       </w:pPr>
+    </w:p>
+  </w:comment>
+  <w:comment w:id="25" w:author="Odele Coddington" w:date="2014-12-12T11:35:00Z" w:initials="OC">
+    <w:p>
+      <w:pPr>
+        <w:pStyle w:val="CommentText"/>
+      </w:pPr>
+      <w:r>
+        <w:rPr>
+          <w:rStyle w:val="CommentReference"/>
+        </w:rPr>
+        <w:annotationRef/>
+      </w:r>
+      <w:r>
+        <w:t xml:space="preserve">? On the order of the difference between the (max </w:t>
+      </w:r>
+      <w:proofErr w:type="gramStart"/>
+      <w:r>
+        <w:t>F(</w:t>
+      </w:r>
+      <w:proofErr w:type="gramEnd"/>
+      <w:r>
+        <w:t xml:space="preserve">t) – </w:t>
+      </w:r>
+      <w:proofErr w:type="spellStart"/>
+      <w:r>
+        <w:t>mgquiet</w:t>
+      </w:r>
+      <w:proofErr w:type="spellEnd"/>
+      <w:r>
+        <w:t xml:space="preserve">) and (min F(t) – </w:t>
+      </w:r>
+      <w:proofErr w:type="spellStart"/>
+      <w:r>
+        <w:t>mgquiet</w:t>
+      </w:r>
+      <w:proofErr w:type="spellEnd"/>
+      <w:r>
+        <w:t>). What time frame?</w:t>
+      </w:r>
+    </w:p>
+  </w:comment>
+  <w:comment w:id="26" w:author="Odele Coddington" w:date="2014-12-12T11:38:00Z" w:initials="OC">
+    <w:p>
+      <w:pPr>
+        <w:pStyle w:val="CommentText"/>
+      </w:pPr>
+      <w:r>
+        <w:rPr>
+          <w:rStyle w:val="CommentReference"/>
+        </w:rPr>
+        <w:annotationRef/>
+      </w:r>
+      <w:proofErr w:type="gramStart"/>
+      <w:r>
+        <w:t>?Is</w:t>
+      </w:r>
+      <w:proofErr w:type="gramEnd"/>
+      <w:r>
+        <w:t xml:space="preserve"> first value a mean and </w:t>
+      </w:r>
+      <w:proofErr w:type="spellStart"/>
+      <w:r>
+        <w:t>Sq</w:t>
+      </w:r>
+      <w:proofErr w:type="spellEnd"/>
+      <w:r>
+        <w:t xml:space="preserve"> = 0?</w:t>
+      </w:r>
+    </w:p>
+  </w:comment>
+  <w:comment w:id="27" w:author="Odele Coddington" w:date="2014-12-12T11:23:00Z" w:initials="OC">
+    <w:p>
+      <w:pPr>
+        <w:pStyle w:val="CommentText"/>
+      </w:pPr>
+      <w:r>
+        <w:rPr>
+          <w:rStyle w:val="CommentReference"/>
+        </w:rPr>
+        <w:annotationRef/>
+      </w:r>
+      <w:r>
+        <w:t>?</w:t>
+      </w:r>
+    </w:p>
+  </w:comment>
+  <w:comment w:id="28" w:author="Odele Coddington" w:date="2014-12-12T11:22:00Z" w:initials="OC">
+    <w:p>
+      <w:pPr>
+        <w:pStyle w:val="CommentText"/>
+      </w:pPr>
+      <w:r>
+        <w:rPr>
+          <w:rStyle w:val="CommentReference"/>
+        </w:rPr>
+        <w:annotationRef/>
+      </w:r>
+      <w:r>
+        <w:t>?</w:t>
+      </w:r>
     </w:p>
   </w:comment>
 </w:comments>

</xml_diff>